<commit_message>
Add the weekly eana content
</commit_message>
<xml_diff>
--- a/Module/eana/00_Moduldokumentation.docx
+++ b/Module/eana/00_Moduldokumentation.docx
@@ -132,16 +132,7 @@
                                     <w:sz w:val="40"/>
                                     <w:szCs w:val="40"/>
                                   </w:rPr>
-                                  <w:t>Modul Einführung in die Analysis (eana</w:t>
-                                </w:r>
-                                <w:bookmarkStart w:id="0" w:name="_GoBack"/>
-                                <w:bookmarkEnd w:id="0"/>
-                                <w:r>
-                                  <w:rPr>
-                                    <w:sz w:val="40"/>
-                                    <w:szCs w:val="40"/>
-                                  </w:rPr>
-                                  <w:t>)</w:t>
+                                  <w:t>Modul Einführung in die Analysis (eana)</w:t>
                                 </w:r>
                               </w:p>
                               <w:p>
@@ -239,16 +230,7 @@
                               <w:sz w:val="40"/>
                               <w:szCs w:val="40"/>
                             </w:rPr>
-                            <w:t>Modul Einführung in die Analysis (eana</w:t>
-                          </w:r>
-                          <w:bookmarkStart w:id="1" w:name="_GoBack"/>
-                          <w:bookmarkEnd w:id="1"/>
-                          <w:r>
-                            <w:rPr>
-                              <w:sz w:val="40"/>
-                              <w:szCs w:val="40"/>
-                            </w:rPr>
-                            <w:t>)</w:t>
+                            <w:t>Modul Einführung in die Analysis (eana)</w:t>
                           </w:r>
                         </w:p>
                         <w:p>
@@ -500,6 +482,8 @@
             <w:t>Inhalt</w:t>
           </w:r>
         </w:p>
+        <w:bookmarkStart w:id="0" w:name="_GoBack"/>
+        <w:bookmarkEnd w:id="0"/>
         <w:p>
           <w:pPr>
             <w:pStyle w:val="TOC1"/>
@@ -518,7 +502,7 @@
           <w:r>
             <w:fldChar w:fldCharType="separate"/>
           </w:r>
-          <w:hyperlink w:anchor="_Toc475369175" w:history="1">
+          <w:hyperlink w:anchor="_Toc475547532" w:history="1">
             <w:r>
               <w:rPr>
                 <w:rStyle w:val="Hyperlink"/>
@@ -560,7 +544,7 @@
                 <w:noProof/>
                 <w:webHidden/>
               </w:rPr>
-              <w:instrText xml:space="preserve"> PAGEREF _Toc475369175 \h </w:instrText>
+              <w:instrText xml:space="preserve"> PAGEREF _Toc475547532 \h </w:instrText>
             </w:r>
             <w:r>
               <w:rPr>
@@ -604,7 +588,7 @@
               <w:lang w:eastAsia="de-CH"/>
             </w:rPr>
           </w:pPr>
-          <w:hyperlink w:anchor="_Toc475369176" w:history="1">
+          <w:hyperlink w:anchor="_Toc475547533" w:history="1">
             <w:r>
               <w:rPr>
                 <w:rStyle w:val="Hyperlink"/>
@@ -646,7 +630,7 @@
                 <w:noProof/>
                 <w:webHidden/>
               </w:rPr>
-              <w:instrText xml:space="preserve"> PAGEREF _Toc475369176 \h </w:instrText>
+              <w:instrText xml:space="preserve"> PAGEREF _Toc475547533 \h </w:instrText>
             </w:r>
             <w:r>
               <w:rPr>
@@ -690,7 +674,7 @@
               <w:lang w:eastAsia="de-CH"/>
             </w:rPr>
           </w:pPr>
-          <w:hyperlink w:anchor="_Toc475369177" w:history="1">
+          <w:hyperlink w:anchor="_Toc475547534" w:history="1">
             <w:r>
               <w:rPr>
                 <w:rStyle w:val="Hyperlink"/>
@@ -732,7 +716,7 @@
                 <w:noProof/>
                 <w:webHidden/>
               </w:rPr>
-              <w:instrText xml:space="preserve"> PAGEREF _Toc475369177 \h </w:instrText>
+              <w:instrText xml:space="preserve"> PAGEREF _Toc475547534 \h </w:instrText>
             </w:r>
             <w:r>
               <w:rPr>
@@ -776,7 +760,7 @@
               <w:lang w:eastAsia="de-CH"/>
             </w:rPr>
           </w:pPr>
-          <w:hyperlink w:anchor="_Toc475369178" w:history="1">
+          <w:hyperlink w:anchor="_Toc475547535" w:history="1">
             <w:r>
               <w:rPr>
                 <w:rStyle w:val="Hyperlink"/>
@@ -818,7 +802,7 @@
                 <w:noProof/>
                 <w:webHidden/>
               </w:rPr>
-              <w:instrText xml:space="preserve"> PAGEREF _Toc475369178 \h </w:instrText>
+              <w:instrText xml:space="preserve"> PAGEREF _Toc475547535 \h </w:instrText>
             </w:r>
             <w:r>
               <w:rPr>
@@ -858,7 +842,7 @@
               <w:lang w:eastAsia="de-CH"/>
             </w:rPr>
           </w:pPr>
-          <w:hyperlink w:anchor="_Toc475369179" w:history="1">
+          <w:hyperlink w:anchor="_Toc475547536" w:history="1">
             <w:r>
               <w:rPr>
                 <w:rStyle w:val="Hyperlink"/>
@@ -900,7 +884,7 @@
                 <w:noProof/>
                 <w:webHidden/>
               </w:rPr>
-              <w:instrText xml:space="preserve"> PAGEREF _Toc475369179 \h </w:instrText>
+              <w:instrText xml:space="preserve"> PAGEREF _Toc475547536 \h </w:instrText>
             </w:r>
             <w:r>
               <w:rPr>
@@ -921,6 +905,948 @@
                 <w:webHidden/>
               </w:rPr>
               <w:t>3</w:t>
+            </w:r>
+            <w:r>
+              <w:rPr>
+                <w:noProof/>
+                <w:webHidden/>
+              </w:rPr>
+              <w:fldChar w:fldCharType="end"/>
+            </w:r>
+          </w:hyperlink>
+        </w:p>
+        <w:p>
+          <w:pPr>
+            <w:pStyle w:val="TOC2"/>
+            <w:tabs>
+              <w:tab w:val="left" w:pos="880"/>
+              <w:tab w:val="right" w:leader="dot" w:pos="9062"/>
+            </w:tabs>
+            <w:rPr>
+              <w:rFonts w:eastAsiaTheme="minorEastAsia"/>
+              <w:noProof/>
+              <w:lang w:eastAsia="de-CH"/>
+            </w:rPr>
+          </w:pPr>
+          <w:hyperlink w:anchor="_Toc475547537" w:history="1">
+            <w:r>
+              <w:rPr>
+                <w:rStyle w:val="Hyperlink"/>
+                <w:noProof/>
+              </w:rPr>
+              <w:t>2.1</w:t>
+            </w:r>
+            <w:r>
+              <w:rPr>
+                <w:rFonts w:eastAsiaTheme="minorEastAsia"/>
+                <w:noProof/>
+                <w:lang w:eastAsia="de-CH"/>
+              </w:rPr>
+              <w:tab/>
+            </w:r>
+            <w:r>
+              <w:rPr>
+                <w:rStyle w:val="Hyperlink"/>
+                <w:noProof/>
+              </w:rPr>
+              <w:t>Einleitung</w:t>
+            </w:r>
+            <w:r>
+              <w:rPr>
+                <w:noProof/>
+                <w:webHidden/>
+              </w:rPr>
+              <w:tab/>
+            </w:r>
+            <w:r>
+              <w:rPr>
+                <w:noProof/>
+                <w:webHidden/>
+              </w:rPr>
+              <w:fldChar w:fldCharType="begin"/>
+            </w:r>
+            <w:r>
+              <w:rPr>
+                <w:noProof/>
+                <w:webHidden/>
+              </w:rPr>
+              <w:instrText xml:space="preserve"> PAGEREF _Toc475547537 \h </w:instrText>
+            </w:r>
+            <w:r>
+              <w:rPr>
+                <w:noProof/>
+                <w:webHidden/>
+              </w:rPr>
+            </w:r>
+            <w:r>
+              <w:rPr>
+                <w:noProof/>
+                <w:webHidden/>
+              </w:rPr>
+              <w:fldChar w:fldCharType="separate"/>
+            </w:r>
+            <w:r>
+              <w:rPr>
+                <w:noProof/>
+                <w:webHidden/>
+              </w:rPr>
+              <w:t>3</w:t>
+            </w:r>
+            <w:r>
+              <w:rPr>
+                <w:noProof/>
+                <w:webHidden/>
+              </w:rPr>
+              <w:fldChar w:fldCharType="end"/>
+            </w:r>
+          </w:hyperlink>
+        </w:p>
+        <w:p>
+          <w:pPr>
+            <w:pStyle w:val="TOC2"/>
+            <w:tabs>
+              <w:tab w:val="left" w:pos="880"/>
+              <w:tab w:val="right" w:leader="dot" w:pos="9062"/>
+            </w:tabs>
+            <w:rPr>
+              <w:rFonts w:eastAsiaTheme="minorEastAsia"/>
+              <w:noProof/>
+              <w:lang w:eastAsia="de-CH"/>
+            </w:rPr>
+          </w:pPr>
+          <w:hyperlink w:anchor="_Toc475547538" w:history="1">
+            <w:r>
+              <w:rPr>
+                <w:rStyle w:val="Hyperlink"/>
+                <w:noProof/>
+              </w:rPr>
+              <w:t>2.2</w:t>
+            </w:r>
+            <w:r>
+              <w:rPr>
+                <w:rFonts w:eastAsiaTheme="minorEastAsia"/>
+                <w:noProof/>
+                <w:lang w:eastAsia="de-CH"/>
+              </w:rPr>
+              <w:tab/>
+            </w:r>
+            <w:r>
+              <w:rPr>
+                <w:rStyle w:val="Hyperlink"/>
+                <w:noProof/>
+              </w:rPr>
+              <w:t>Mengen</w:t>
+            </w:r>
+            <w:r>
+              <w:rPr>
+                <w:noProof/>
+                <w:webHidden/>
+              </w:rPr>
+              <w:tab/>
+            </w:r>
+            <w:r>
+              <w:rPr>
+                <w:noProof/>
+                <w:webHidden/>
+              </w:rPr>
+              <w:fldChar w:fldCharType="begin"/>
+            </w:r>
+            <w:r>
+              <w:rPr>
+                <w:noProof/>
+                <w:webHidden/>
+              </w:rPr>
+              <w:instrText xml:space="preserve"> PAGEREF _Toc475547538 \h </w:instrText>
+            </w:r>
+            <w:r>
+              <w:rPr>
+                <w:noProof/>
+                <w:webHidden/>
+              </w:rPr>
+            </w:r>
+            <w:r>
+              <w:rPr>
+                <w:noProof/>
+                <w:webHidden/>
+              </w:rPr>
+              <w:fldChar w:fldCharType="separate"/>
+            </w:r>
+            <w:r>
+              <w:rPr>
+                <w:noProof/>
+                <w:webHidden/>
+              </w:rPr>
+              <w:t>3</w:t>
+            </w:r>
+            <w:r>
+              <w:rPr>
+                <w:noProof/>
+                <w:webHidden/>
+              </w:rPr>
+              <w:fldChar w:fldCharType="end"/>
+            </w:r>
+          </w:hyperlink>
+        </w:p>
+        <w:p>
+          <w:pPr>
+            <w:pStyle w:val="TOC3"/>
+            <w:tabs>
+              <w:tab w:val="left" w:pos="1320"/>
+              <w:tab w:val="right" w:leader="dot" w:pos="9062"/>
+            </w:tabs>
+            <w:rPr>
+              <w:rFonts w:eastAsiaTheme="minorEastAsia"/>
+              <w:noProof/>
+              <w:lang w:eastAsia="de-CH"/>
+            </w:rPr>
+          </w:pPr>
+          <w:hyperlink w:anchor="_Toc475547539" w:history="1">
+            <w:r>
+              <w:rPr>
+                <w:rStyle w:val="Hyperlink"/>
+                <w:noProof/>
+              </w:rPr>
+              <w:t>2.2.1</w:t>
+            </w:r>
+            <w:r>
+              <w:rPr>
+                <w:rFonts w:eastAsiaTheme="minorEastAsia"/>
+                <w:noProof/>
+                <w:lang w:eastAsia="de-CH"/>
+              </w:rPr>
+              <w:tab/>
+            </w:r>
+            <w:r>
+              <w:rPr>
+                <w:rStyle w:val="Hyperlink"/>
+                <w:noProof/>
+              </w:rPr>
+              <w:t>Mengen</w:t>
+            </w:r>
+            <w:r>
+              <w:rPr>
+                <w:noProof/>
+                <w:webHidden/>
+              </w:rPr>
+              <w:tab/>
+            </w:r>
+            <w:r>
+              <w:rPr>
+                <w:noProof/>
+                <w:webHidden/>
+              </w:rPr>
+              <w:fldChar w:fldCharType="begin"/>
+            </w:r>
+            <w:r>
+              <w:rPr>
+                <w:noProof/>
+                <w:webHidden/>
+              </w:rPr>
+              <w:instrText xml:space="preserve"> PAGEREF _Toc475547539 \h </w:instrText>
+            </w:r>
+            <w:r>
+              <w:rPr>
+                <w:noProof/>
+                <w:webHidden/>
+              </w:rPr>
+            </w:r>
+            <w:r>
+              <w:rPr>
+                <w:noProof/>
+                <w:webHidden/>
+              </w:rPr>
+              <w:fldChar w:fldCharType="separate"/>
+            </w:r>
+            <w:r>
+              <w:rPr>
+                <w:noProof/>
+                <w:webHidden/>
+              </w:rPr>
+              <w:t>3</w:t>
+            </w:r>
+            <w:r>
+              <w:rPr>
+                <w:noProof/>
+                <w:webHidden/>
+              </w:rPr>
+              <w:fldChar w:fldCharType="end"/>
+            </w:r>
+          </w:hyperlink>
+        </w:p>
+        <w:p>
+          <w:pPr>
+            <w:pStyle w:val="TOC3"/>
+            <w:tabs>
+              <w:tab w:val="left" w:pos="1320"/>
+              <w:tab w:val="right" w:leader="dot" w:pos="9062"/>
+            </w:tabs>
+            <w:rPr>
+              <w:rFonts w:eastAsiaTheme="minorEastAsia"/>
+              <w:noProof/>
+              <w:lang w:eastAsia="de-CH"/>
+            </w:rPr>
+          </w:pPr>
+          <w:hyperlink w:anchor="_Toc475547540" w:history="1">
+            <w:r>
+              <w:rPr>
+                <w:rStyle w:val="Hyperlink"/>
+                <w:noProof/>
+              </w:rPr>
+              <w:t>2.2.2</w:t>
+            </w:r>
+            <w:r>
+              <w:rPr>
+                <w:rFonts w:eastAsiaTheme="minorEastAsia"/>
+                <w:noProof/>
+                <w:lang w:eastAsia="de-CH"/>
+              </w:rPr>
+              <w:tab/>
+            </w:r>
+            <w:r>
+              <w:rPr>
+                <w:rStyle w:val="Hyperlink"/>
+                <w:noProof/>
+              </w:rPr>
+              <w:t>Natürliche Zahlen</w:t>
+            </w:r>
+            <w:r>
+              <w:rPr>
+                <w:noProof/>
+                <w:webHidden/>
+              </w:rPr>
+              <w:tab/>
+            </w:r>
+            <w:r>
+              <w:rPr>
+                <w:noProof/>
+                <w:webHidden/>
+              </w:rPr>
+              <w:fldChar w:fldCharType="begin"/>
+            </w:r>
+            <w:r>
+              <w:rPr>
+                <w:noProof/>
+                <w:webHidden/>
+              </w:rPr>
+              <w:instrText xml:space="preserve"> PAGEREF _Toc475547540 \h </w:instrText>
+            </w:r>
+            <w:r>
+              <w:rPr>
+                <w:noProof/>
+                <w:webHidden/>
+              </w:rPr>
+            </w:r>
+            <w:r>
+              <w:rPr>
+                <w:noProof/>
+                <w:webHidden/>
+              </w:rPr>
+              <w:fldChar w:fldCharType="separate"/>
+            </w:r>
+            <w:r>
+              <w:rPr>
+                <w:noProof/>
+                <w:webHidden/>
+              </w:rPr>
+              <w:t>5</w:t>
+            </w:r>
+            <w:r>
+              <w:rPr>
+                <w:noProof/>
+                <w:webHidden/>
+              </w:rPr>
+              <w:fldChar w:fldCharType="end"/>
+            </w:r>
+          </w:hyperlink>
+        </w:p>
+        <w:p>
+          <w:pPr>
+            <w:pStyle w:val="TOC3"/>
+            <w:tabs>
+              <w:tab w:val="left" w:pos="1320"/>
+              <w:tab w:val="right" w:leader="dot" w:pos="9062"/>
+            </w:tabs>
+            <w:rPr>
+              <w:rFonts w:eastAsiaTheme="minorEastAsia"/>
+              <w:noProof/>
+              <w:lang w:eastAsia="de-CH"/>
+            </w:rPr>
+          </w:pPr>
+          <w:hyperlink w:anchor="_Toc475547541" w:history="1">
+            <w:r>
+              <w:rPr>
+                <w:rStyle w:val="Hyperlink"/>
+                <w:noProof/>
+              </w:rPr>
+              <w:t>2.2.3</w:t>
+            </w:r>
+            <w:r>
+              <w:rPr>
+                <w:rFonts w:eastAsiaTheme="minorEastAsia"/>
+                <w:noProof/>
+                <w:lang w:eastAsia="de-CH"/>
+              </w:rPr>
+              <w:tab/>
+            </w:r>
+            <w:r>
+              <w:rPr>
+                <w:rStyle w:val="Hyperlink"/>
+                <w:noProof/>
+              </w:rPr>
+              <w:t>Ganze Zahlen</w:t>
+            </w:r>
+            <w:r>
+              <w:rPr>
+                <w:noProof/>
+                <w:webHidden/>
+              </w:rPr>
+              <w:tab/>
+            </w:r>
+            <w:r>
+              <w:rPr>
+                <w:noProof/>
+                <w:webHidden/>
+              </w:rPr>
+              <w:fldChar w:fldCharType="begin"/>
+            </w:r>
+            <w:r>
+              <w:rPr>
+                <w:noProof/>
+                <w:webHidden/>
+              </w:rPr>
+              <w:instrText xml:space="preserve"> PAGEREF _Toc475547541 \h </w:instrText>
+            </w:r>
+            <w:r>
+              <w:rPr>
+                <w:noProof/>
+                <w:webHidden/>
+              </w:rPr>
+            </w:r>
+            <w:r>
+              <w:rPr>
+                <w:noProof/>
+                <w:webHidden/>
+              </w:rPr>
+              <w:fldChar w:fldCharType="separate"/>
+            </w:r>
+            <w:r>
+              <w:rPr>
+                <w:noProof/>
+                <w:webHidden/>
+              </w:rPr>
+              <w:t>6</w:t>
+            </w:r>
+            <w:r>
+              <w:rPr>
+                <w:noProof/>
+                <w:webHidden/>
+              </w:rPr>
+              <w:fldChar w:fldCharType="end"/>
+            </w:r>
+          </w:hyperlink>
+        </w:p>
+        <w:p>
+          <w:pPr>
+            <w:pStyle w:val="TOC3"/>
+            <w:tabs>
+              <w:tab w:val="left" w:pos="1320"/>
+              <w:tab w:val="right" w:leader="dot" w:pos="9062"/>
+            </w:tabs>
+            <w:rPr>
+              <w:rFonts w:eastAsiaTheme="minorEastAsia"/>
+              <w:noProof/>
+              <w:lang w:eastAsia="de-CH"/>
+            </w:rPr>
+          </w:pPr>
+          <w:hyperlink w:anchor="_Toc475547542" w:history="1">
+            <w:r>
+              <w:rPr>
+                <w:rStyle w:val="Hyperlink"/>
+                <w:noProof/>
+              </w:rPr>
+              <w:t>2.2.4</w:t>
+            </w:r>
+            <w:r>
+              <w:rPr>
+                <w:rFonts w:eastAsiaTheme="minorEastAsia"/>
+                <w:noProof/>
+                <w:lang w:eastAsia="de-CH"/>
+              </w:rPr>
+              <w:tab/>
+            </w:r>
+            <w:r>
+              <w:rPr>
+                <w:rStyle w:val="Hyperlink"/>
+                <w:noProof/>
+              </w:rPr>
+              <w:t>Rationale Zahlen</w:t>
+            </w:r>
+            <w:r>
+              <w:rPr>
+                <w:noProof/>
+                <w:webHidden/>
+              </w:rPr>
+              <w:tab/>
+            </w:r>
+            <w:r>
+              <w:rPr>
+                <w:noProof/>
+                <w:webHidden/>
+              </w:rPr>
+              <w:fldChar w:fldCharType="begin"/>
+            </w:r>
+            <w:r>
+              <w:rPr>
+                <w:noProof/>
+                <w:webHidden/>
+              </w:rPr>
+              <w:instrText xml:space="preserve"> PAGEREF _Toc475547542 \h </w:instrText>
+            </w:r>
+            <w:r>
+              <w:rPr>
+                <w:noProof/>
+                <w:webHidden/>
+              </w:rPr>
+            </w:r>
+            <w:r>
+              <w:rPr>
+                <w:noProof/>
+                <w:webHidden/>
+              </w:rPr>
+              <w:fldChar w:fldCharType="separate"/>
+            </w:r>
+            <w:r>
+              <w:rPr>
+                <w:noProof/>
+                <w:webHidden/>
+              </w:rPr>
+              <w:t>7</w:t>
+            </w:r>
+            <w:r>
+              <w:rPr>
+                <w:noProof/>
+                <w:webHidden/>
+              </w:rPr>
+              <w:fldChar w:fldCharType="end"/>
+            </w:r>
+          </w:hyperlink>
+        </w:p>
+        <w:p>
+          <w:pPr>
+            <w:pStyle w:val="TOC3"/>
+            <w:tabs>
+              <w:tab w:val="left" w:pos="1320"/>
+              <w:tab w:val="right" w:leader="dot" w:pos="9062"/>
+            </w:tabs>
+            <w:rPr>
+              <w:rFonts w:eastAsiaTheme="minorEastAsia"/>
+              <w:noProof/>
+              <w:lang w:eastAsia="de-CH"/>
+            </w:rPr>
+          </w:pPr>
+          <w:hyperlink w:anchor="_Toc475547543" w:history="1">
+            <w:r>
+              <w:rPr>
+                <w:rStyle w:val="Hyperlink"/>
+                <w:noProof/>
+              </w:rPr>
+              <w:t>2.2.5</w:t>
+            </w:r>
+            <w:r>
+              <w:rPr>
+                <w:rFonts w:eastAsiaTheme="minorEastAsia"/>
+                <w:noProof/>
+                <w:lang w:eastAsia="de-CH"/>
+              </w:rPr>
+              <w:tab/>
+            </w:r>
+            <w:r>
+              <w:rPr>
+                <w:rStyle w:val="Hyperlink"/>
+                <w:noProof/>
+              </w:rPr>
+              <w:t>Reelle Zahlen</w:t>
+            </w:r>
+            <w:r>
+              <w:rPr>
+                <w:noProof/>
+                <w:webHidden/>
+              </w:rPr>
+              <w:tab/>
+            </w:r>
+            <w:r>
+              <w:rPr>
+                <w:noProof/>
+                <w:webHidden/>
+              </w:rPr>
+              <w:fldChar w:fldCharType="begin"/>
+            </w:r>
+            <w:r>
+              <w:rPr>
+                <w:noProof/>
+                <w:webHidden/>
+              </w:rPr>
+              <w:instrText xml:space="preserve"> PAGEREF _Toc475547543 \h </w:instrText>
+            </w:r>
+            <w:r>
+              <w:rPr>
+                <w:noProof/>
+                <w:webHidden/>
+              </w:rPr>
+            </w:r>
+            <w:r>
+              <w:rPr>
+                <w:noProof/>
+                <w:webHidden/>
+              </w:rPr>
+              <w:fldChar w:fldCharType="separate"/>
+            </w:r>
+            <w:r>
+              <w:rPr>
+                <w:noProof/>
+                <w:webHidden/>
+              </w:rPr>
+              <w:t>8</w:t>
+            </w:r>
+            <w:r>
+              <w:rPr>
+                <w:noProof/>
+                <w:webHidden/>
+              </w:rPr>
+              <w:fldChar w:fldCharType="end"/>
+            </w:r>
+          </w:hyperlink>
+        </w:p>
+        <w:p>
+          <w:pPr>
+            <w:pStyle w:val="TOC3"/>
+            <w:tabs>
+              <w:tab w:val="left" w:pos="1320"/>
+              <w:tab w:val="right" w:leader="dot" w:pos="9062"/>
+            </w:tabs>
+            <w:rPr>
+              <w:rFonts w:eastAsiaTheme="minorEastAsia"/>
+              <w:noProof/>
+              <w:lang w:eastAsia="de-CH"/>
+            </w:rPr>
+          </w:pPr>
+          <w:hyperlink w:anchor="_Toc475547544" w:history="1">
+            <w:r>
+              <w:rPr>
+                <w:rStyle w:val="Hyperlink"/>
+                <w:noProof/>
+              </w:rPr>
+              <w:t>2.2.6</w:t>
+            </w:r>
+            <w:r>
+              <w:rPr>
+                <w:rFonts w:eastAsiaTheme="minorEastAsia"/>
+                <w:noProof/>
+                <w:lang w:eastAsia="de-CH"/>
+              </w:rPr>
+              <w:tab/>
+            </w:r>
+            <w:r>
+              <w:rPr>
+                <w:rStyle w:val="Hyperlink"/>
+                <w:noProof/>
+              </w:rPr>
+              <w:t>Intervalle (Teilmengen der reellen Zahlen)</w:t>
+            </w:r>
+            <w:r>
+              <w:rPr>
+                <w:noProof/>
+                <w:webHidden/>
+              </w:rPr>
+              <w:tab/>
+            </w:r>
+            <w:r>
+              <w:rPr>
+                <w:noProof/>
+                <w:webHidden/>
+              </w:rPr>
+              <w:fldChar w:fldCharType="begin"/>
+            </w:r>
+            <w:r>
+              <w:rPr>
+                <w:noProof/>
+                <w:webHidden/>
+              </w:rPr>
+              <w:instrText xml:space="preserve"> PAGEREF _Toc475547544 \h </w:instrText>
+            </w:r>
+            <w:r>
+              <w:rPr>
+                <w:noProof/>
+                <w:webHidden/>
+              </w:rPr>
+            </w:r>
+            <w:r>
+              <w:rPr>
+                <w:noProof/>
+                <w:webHidden/>
+              </w:rPr>
+              <w:fldChar w:fldCharType="separate"/>
+            </w:r>
+            <w:r>
+              <w:rPr>
+                <w:noProof/>
+                <w:webHidden/>
+              </w:rPr>
+              <w:t>10</w:t>
+            </w:r>
+            <w:r>
+              <w:rPr>
+                <w:noProof/>
+                <w:webHidden/>
+              </w:rPr>
+              <w:fldChar w:fldCharType="end"/>
+            </w:r>
+          </w:hyperlink>
+        </w:p>
+        <w:p>
+          <w:pPr>
+            <w:pStyle w:val="TOC3"/>
+            <w:tabs>
+              <w:tab w:val="left" w:pos="1320"/>
+              <w:tab w:val="right" w:leader="dot" w:pos="9062"/>
+            </w:tabs>
+            <w:rPr>
+              <w:rFonts w:eastAsiaTheme="minorEastAsia"/>
+              <w:noProof/>
+              <w:lang w:eastAsia="de-CH"/>
+            </w:rPr>
+          </w:pPr>
+          <w:hyperlink w:anchor="_Toc475547545" w:history="1">
+            <w:r>
+              <w:rPr>
+                <w:rStyle w:val="Hyperlink"/>
+                <w:noProof/>
+              </w:rPr>
+              <w:t>2.2.7</w:t>
+            </w:r>
+            <w:r>
+              <w:rPr>
+                <w:rFonts w:eastAsiaTheme="minorEastAsia"/>
+                <w:noProof/>
+                <w:lang w:eastAsia="de-CH"/>
+              </w:rPr>
+              <w:tab/>
+            </w:r>
+            <w:r>
+              <w:rPr>
+                <w:rStyle w:val="Hyperlink"/>
+                <w:noProof/>
+              </w:rPr>
+              <w:t>Komplexe Zahlen</w:t>
+            </w:r>
+            <w:r>
+              <w:rPr>
+                <w:noProof/>
+                <w:webHidden/>
+              </w:rPr>
+              <w:tab/>
+            </w:r>
+            <w:r>
+              <w:rPr>
+                <w:noProof/>
+                <w:webHidden/>
+              </w:rPr>
+              <w:fldChar w:fldCharType="begin"/>
+            </w:r>
+            <w:r>
+              <w:rPr>
+                <w:noProof/>
+                <w:webHidden/>
+              </w:rPr>
+              <w:instrText xml:space="preserve"> PAGEREF _Toc475547545 \h </w:instrText>
+            </w:r>
+            <w:r>
+              <w:rPr>
+                <w:noProof/>
+                <w:webHidden/>
+              </w:rPr>
+            </w:r>
+            <w:r>
+              <w:rPr>
+                <w:noProof/>
+                <w:webHidden/>
+              </w:rPr>
+              <w:fldChar w:fldCharType="separate"/>
+            </w:r>
+            <w:r>
+              <w:rPr>
+                <w:noProof/>
+                <w:webHidden/>
+              </w:rPr>
+              <w:t>11</w:t>
+            </w:r>
+            <w:r>
+              <w:rPr>
+                <w:noProof/>
+                <w:webHidden/>
+              </w:rPr>
+              <w:fldChar w:fldCharType="end"/>
+            </w:r>
+          </w:hyperlink>
+        </w:p>
+        <w:p>
+          <w:pPr>
+            <w:pStyle w:val="TOC2"/>
+            <w:tabs>
+              <w:tab w:val="left" w:pos="880"/>
+              <w:tab w:val="right" w:leader="dot" w:pos="9062"/>
+            </w:tabs>
+            <w:rPr>
+              <w:rFonts w:eastAsiaTheme="minorEastAsia"/>
+              <w:noProof/>
+              <w:lang w:eastAsia="de-CH"/>
+            </w:rPr>
+          </w:pPr>
+          <w:hyperlink w:anchor="_Toc475547546" w:history="1">
+            <w:r>
+              <w:rPr>
+                <w:rStyle w:val="Hyperlink"/>
+                <w:noProof/>
+              </w:rPr>
+              <w:t>2.3</w:t>
+            </w:r>
+            <w:r>
+              <w:rPr>
+                <w:rFonts w:eastAsiaTheme="minorEastAsia"/>
+                <w:noProof/>
+                <w:lang w:eastAsia="de-CH"/>
+              </w:rPr>
+              <w:tab/>
+            </w:r>
+            <w:r>
+              <w:rPr>
+                <w:rStyle w:val="Hyperlink"/>
+                <w:noProof/>
+              </w:rPr>
+              <w:t>Heron Verfahren</w:t>
+            </w:r>
+            <w:r>
+              <w:rPr>
+                <w:noProof/>
+                <w:webHidden/>
+              </w:rPr>
+              <w:tab/>
+            </w:r>
+            <w:r>
+              <w:rPr>
+                <w:noProof/>
+                <w:webHidden/>
+              </w:rPr>
+              <w:fldChar w:fldCharType="begin"/>
+            </w:r>
+            <w:r>
+              <w:rPr>
+                <w:noProof/>
+                <w:webHidden/>
+              </w:rPr>
+              <w:instrText xml:space="preserve"> PAGEREF _Toc475547546 \h </w:instrText>
+            </w:r>
+            <w:r>
+              <w:rPr>
+                <w:noProof/>
+                <w:webHidden/>
+              </w:rPr>
+            </w:r>
+            <w:r>
+              <w:rPr>
+                <w:noProof/>
+                <w:webHidden/>
+              </w:rPr>
+              <w:fldChar w:fldCharType="separate"/>
+            </w:r>
+            <w:r>
+              <w:rPr>
+                <w:noProof/>
+                <w:webHidden/>
+              </w:rPr>
+              <w:t>12</w:t>
+            </w:r>
+            <w:r>
+              <w:rPr>
+                <w:noProof/>
+                <w:webHidden/>
+              </w:rPr>
+              <w:fldChar w:fldCharType="end"/>
+            </w:r>
+          </w:hyperlink>
+        </w:p>
+        <w:p>
+          <w:pPr>
+            <w:pStyle w:val="TOC1"/>
+            <w:rPr>
+              <w:rFonts w:eastAsiaTheme="minorEastAsia"/>
+              <w:noProof/>
+              <w:lang w:eastAsia="de-CH"/>
+            </w:rPr>
+          </w:pPr>
+          <w:hyperlink w:anchor="_Toc475547547" w:history="1">
+            <w:r>
+              <w:rPr>
+                <w:rStyle w:val="Hyperlink"/>
+                <w:noProof/>
+              </w:rPr>
+              <w:t>3</w:t>
+            </w:r>
+            <w:r>
+              <w:rPr>
+                <w:rFonts w:eastAsiaTheme="minorEastAsia"/>
+                <w:noProof/>
+                <w:lang w:eastAsia="de-CH"/>
+              </w:rPr>
+              <w:tab/>
+            </w:r>
+            <w:r>
+              <w:rPr>
+                <w:rStyle w:val="Hyperlink"/>
+                <w:noProof/>
+              </w:rPr>
+              <w:t>Woche 2</w:t>
+            </w:r>
+            <w:r>
+              <w:rPr>
+                <w:noProof/>
+                <w:webHidden/>
+              </w:rPr>
+              <w:tab/>
+            </w:r>
+            <w:r>
+              <w:rPr>
+                <w:noProof/>
+                <w:webHidden/>
+              </w:rPr>
+              <w:fldChar w:fldCharType="begin"/>
+            </w:r>
+            <w:r>
+              <w:rPr>
+                <w:noProof/>
+                <w:webHidden/>
+              </w:rPr>
+              <w:instrText xml:space="preserve"> PAGEREF _Toc475547547 \h </w:instrText>
+            </w:r>
+            <w:r>
+              <w:rPr>
+                <w:noProof/>
+                <w:webHidden/>
+              </w:rPr>
+            </w:r>
+            <w:r>
+              <w:rPr>
+                <w:noProof/>
+                <w:webHidden/>
+              </w:rPr>
+              <w:fldChar w:fldCharType="separate"/>
+            </w:r>
+            <w:r>
+              <w:rPr>
+                <w:noProof/>
+                <w:webHidden/>
+              </w:rPr>
+              <w:t>14</w:t>
             </w:r>
             <w:r>
               <w:rPr>
@@ -955,32 +1881,32 @@
       <w:pPr>
         <w:pStyle w:val="Heading1"/>
       </w:pPr>
-      <w:bookmarkStart w:id="2" w:name="_Toc430435984"/>
-      <w:bookmarkStart w:id="3" w:name="_Toc431304092"/>
-      <w:bookmarkStart w:id="4" w:name="_Toc475369175"/>
+      <w:bookmarkStart w:id="1" w:name="_Toc430435984"/>
+      <w:bookmarkStart w:id="2" w:name="_Toc431304092"/>
+      <w:bookmarkStart w:id="3" w:name="_Toc475547532"/>
       <w:r>
         <w:lastRenderedPageBreak/>
         <w:t>Einleitung</w:t>
       </w:r>
+      <w:bookmarkEnd w:id="1"/>
       <w:bookmarkEnd w:id="2"/>
       <w:bookmarkEnd w:id="3"/>
-      <w:bookmarkEnd w:id="4"/>
     </w:p>
     <w:p>
       <w:pPr>
         <w:pStyle w:val="Heading2"/>
       </w:pPr>
-      <w:bookmarkStart w:id="5" w:name="_Toc430422362"/>
-      <w:bookmarkStart w:id="6" w:name="_Toc430435985"/>
-      <w:bookmarkStart w:id="7" w:name="_Toc431304093"/>
-      <w:bookmarkStart w:id="8" w:name="_Toc475369176"/>
+      <w:bookmarkStart w:id="4" w:name="_Toc430422362"/>
+      <w:bookmarkStart w:id="5" w:name="_Toc430435985"/>
+      <w:bookmarkStart w:id="6" w:name="_Toc431304093"/>
+      <w:bookmarkStart w:id="7" w:name="_Toc475547533"/>
       <w:r>
         <w:t>Einleitung</w:t>
       </w:r>
+      <w:bookmarkEnd w:id="4"/>
       <w:bookmarkEnd w:id="5"/>
       <w:bookmarkEnd w:id="6"/>
       <w:bookmarkEnd w:id="7"/>
-      <w:bookmarkEnd w:id="8"/>
     </w:p>
     <w:p>
       <w:r>
@@ -997,17 +1923,17 @@
       <w:pPr>
         <w:pStyle w:val="Heading2"/>
       </w:pPr>
-      <w:bookmarkStart w:id="9" w:name="_Toc430422363"/>
-      <w:bookmarkStart w:id="10" w:name="_Toc430435986"/>
-      <w:bookmarkStart w:id="11" w:name="_Toc431304094"/>
-      <w:bookmarkStart w:id="12" w:name="_Toc475369177"/>
+      <w:bookmarkStart w:id="8" w:name="_Toc430422363"/>
+      <w:bookmarkStart w:id="9" w:name="_Toc430435986"/>
+      <w:bookmarkStart w:id="10" w:name="_Toc431304094"/>
+      <w:bookmarkStart w:id="11" w:name="_Toc475547534"/>
       <w:r>
         <w:t>Lernziele</w:t>
       </w:r>
+      <w:bookmarkEnd w:id="8"/>
       <w:bookmarkEnd w:id="9"/>
       <w:bookmarkEnd w:id="10"/>
       <w:bookmarkEnd w:id="11"/>
-      <w:bookmarkEnd w:id="12"/>
     </w:p>
     <w:p>
       <w:r>
@@ -1023,28 +1949,172 @@
         </w:numPr>
       </w:pPr>
       <w:r>
-        <w:t>TODO</w:t>
+        <w:t>Berechnen von Grenzwerten einfacher Folgen und Funktionen</w:t>
+      </w:r>
+    </w:p>
+    <w:p>
+      <w:pPr>
+        <w:pStyle w:val="ListParagraph"/>
+        <w:numPr>
+          <w:ilvl w:val="0"/>
+          <w:numId w:val="2"/>
+        </w:numPr>
+      </w:pPr>
+      <w:r>
+        <w:t>Interpretation und Berechnung der Ableitung einer Funktion</w:t>
+      </w:r>
+    </w:p>
+    <w:p>
+      <w:pPr>
+        <w:pStyle w:val="ListParagraph"/>
+        <w:numPr>
+          <w:ilvl w:val="0"/>
+          <w:numId w:val="2"/>
+        </w:numPr>
+      </w:pPr>
+      <w:r>
+        <w:t>Interpretation und Berechnung des Integrals von ausgew</w:t>
+      </w:r>
+      <w:r>
+        <w:t>ä</w:t>
+      </w:r>
+      <w:r>
+        <w:t>hlten</w:t>
+      </w:r>
+      <w:r>
+        <w:t xml:space="preserve"> </w:t>
+      </w:r>
+      <w:r>
+        <w:t>Funktionen</w:t>
+      </w:r>
+    </w:p>
+    <w:p>
+      <w:pPr>
+        <w:pStyle w:val="ListParagraph"/>
+        <w:numPr>
+          <w:ilvl w:val="0"/>
+          <w:numId w:val="2"/>
+        </w:numPr>
+      </w:pPr>
+      <w:r>
+        <w:t>Verstehen und Anwenden ausgew</w:t>
+      </w:r>
+      <w:r>
+        <w:t>ä</w:t>
+      </w:r>
+      <w:r>
+        <w:t>hlter numerischer</w:t>
+      </w:r>
+      <w:r>
+        <w:t xml:space="preserve"> Nä</w:t>
+      </w:r>
+      <w:r>
+        <w:t>herungsverfahren f</w:t>
+      </w:r>
+      <w:r>
+        <w:t>ü</w:t>
+      </w:r>
+      <w:r>
+        <w:t>r die n</w:t>
+      </w:r>
+      <w:r>
+        <w:t>ä</w:t>
+      </w:r>
+      <w:r>
+        <w:t>herungsweise Berechnung</w:t>
+      </w:r>
+    </w:p>
+    <w:p>
+      <w:pPr>
+        <w:pStyle w:val="ListParagraph"/>
+        <w:numPr>
+          <w:ilvl w:val="1"/>
+          <w:numId w:val="2"/>
+        </w:numPr>
+      </w:pPr>
+      <w:r>
+        <w:t>von Funktionswerten und Funktionen (Taylor-Approximation)</w:t>
+      </w:r>
+    </w:p>
+    <w:p>
+      <w:pPr>
+        <w:pStyle w:val="ListParagraph"/>
+        <w:numPr>
+          <w:ilvl w:val="1"/>
+          <w:numId w:val="2"/>
+        </w:numPr>
+      </w:pPr>
+      <w:r>
+        <w:t>von Nullstellen von Funktionen (Newton-Verfahren)</w:t>
+      </w:r>
+    </w:p>
+    <w:p>
+      <w:pPr>
+        <w:pStyle w:val="ListParagraph"/>
+        <w:numPr>
+          <w:ilvl w:val="1"/>
+          <w:numId w:val="2"/>
+        </w:numPr>
+      </w:pPr>
+      <w:r>
+        <w:t>von bestimmten Integralen (Riemannsche Summen)</w:t>
+      </w:r>
+    </w:p>
+    <w:p>
+      <w:pPr>
+        <w:pStyle w:val="ListParagraph"/>
+        <w:numPr>
+          <w:ilvl w:val="0"/>
+          <w:numId w:val="2"/>
+        </w:numPr>
+      </w:pPr>
+      <w:r>
+        <w:t>Anwenden der Konzepte und Verfahren der Analysis auf technische</w:t>
+      </w:r>
+      <w:r>
+        <w:t xml:space="preserve"> </w:t>
+      </w:r>
+      <w:r>
+        <w:t>Fragestellungen und Probleme</w:t>
+      </w:r>
+    </w:p>
+    <w:p>
+      <w:pPr>
+        <w:pStyle w:val="ListParagraph"/>
+        <w:numPr>
+          <w:ilvl w:val="0"/>
+          <w:numId w:val="2"/>
+        </w:numPr>
+      </w:pPr>
+      <w:r>
+        <w:t>Numerische Berechnung von ausgew</w:t>
+      </w:r>
+      <w:r>
+        <w:t>ä</w:t>
+      </w:r>
+      <w:r>
+        <w:t>hlten Problemen mit Matlab</w:t>
       </w:r>
     </w:p>
     <w:p>
       <w:pPr>
         <w:pStyle w:val="Heading2"/>
       </w:pPr>
-      <w:bookmarkStart w:id="13" w:name="_Toc430422364"/>
-      <w:bookmarkStart w:id="14" w:name="_Toc430435987"/>
-      <w:bookmarkStart w:id="15" w:name="_Toc431304095"/>
-      <w:bookmarkStart w:id="16" w:name="_Toc475369178"/>
+      <w:bookmarkStart w:id="12" w:name="_Toc430422364"/>
+      <w:bookmarkStart w:id="13" w:name="_Toc430435987"/>
+      <w:bookmarkStart w:id="14" w:name="_Toc431304095"/>
+      <w:bookmarkStart w:id="15" w:name="_Toc475547535"/>
       <w:r>
         <w:t>Prüfungen</w:t>
       </w:r>
+      <w:bookmarkEnd w:id="12"/>
       <w:bookmarkEnd w:id="13"/>
       <w:bookmarkEnd w:id="14"/>
       <w:bookmarkEnd w:id="15"/>
-      <w:bookmarkEnd w:id="16"/>
-    </w:p>
-    <w:p>
-      <w:r>
-        <w:t>TODO</w:t>
+    </w:p>
+    <w:p>
+      <w:r>
+        <w:t>Die Modulnote setzt sich zu 50% aus zwei Semesterprüfungen zu je 25% und einer Modulschlussprüfung zu 50% zusammen.</w:t>
       </w:r>
     </w:p>
     <w:p/>
@@ -1052,12 +2122,1091 @@
       <w:pPr>
         <w:pStyle w:val="Heading1"/>
       </w:pPr>
-      <w:bookmarkStart w:id="17" w:name="_Toc475369179"/>
+      <w:bookmarkStart w:id="16" w:name="_Toc475547536"/>
       <w:r>
         <w:lastRenderedPageBreak/>
         <w:t>Woche 1</w:t>
       </w:r>
+      <w:bookmarkEnd w:id="16"/>
+    </w:p>
+    <w:p>
+      <w:pPr>
+        <w:pStyle w:val="Heading2"/>
+      </w:pPr>
+      <w:bookmarkStart w:id="17" w:name="_Toc475547537"/>
+      <w:r>
+        <w:t>Einleitung</w:t>
+      </w:r>
       <w:bookmarkEnd w:id="17"/>
+    </w:p>
+    <w:p>
+      <w:r>
+        <w:rPr>
+          <w:noProof/>
+          <w:lang w:eastAsia="de-CH"/>
+        </w:rPr>
+        <w:drawing>
+          <wp:inline distT="0" distB="0" distL="0" distR="0" wp14:anchorId="54EFC2E6" wp14:editId="0D14C268">
+            <wp:extent cx="5760720" cy="3750310"/>
+            <wp:effectExtent l="0" t="0" r="0" b="2540"/>
+            <wp:docPr id="1" name="Picture 1"/>
+            <wp:cNvGraphicFramePr>
+              <a:graphicFrameLocks xmlns:a="http://schemas.openxmlformats.org/drawingml/2006/main" noChangeAspect="1"/>
+            </wp:cNvGraphicFramePr>
+            <a:graphic xmlns:a="http://schemas.openxmlformats.org/drawingml/2006/main">
+              <a:graphicData uri="http://schemas.openxmlformats.org/drawingml/2006/picture">
+                <pic:pic xmlns:pic="http://schemas.openxmlformats.org/drawingml/2006/picture">
+                  <pic:nvPicPr>
+                    <pic:cNvPr id="1" name=""/>
+                    <pic:cNvPicPr/>
+                  </pic:nvPicPr>
+                  <pic:blipFill>
+                    <a:blip r:embed="rId9"/>
+                    <a:stretch>
+                      <a:fillRect/>
+                    </a:stretch>
+                  </pic:blipFill>
+                  <pic:spPr>
+                    <a:xfrm>
+                      <a:off x="0" y="0"/>
+                      <a:ext cx="5760720" cy="3750310"/>
+                    </a:xfrm>
+                    <a:prstGeom prst="rect">
+                      <a:avLst/>
+                    </a:prstGeom>
+                  </pic:spPr>
+                </pic:pic>
+              </a:graphicData>
+            </a:graphic>
+          </wp:inline>
+        </w:drawing>
+      </w:r>
+    </w:p>
+    <w:p>
+      <w:pPr>
+        <w:pStyle w:val="Heading2"/>
+      </w:pPr>
+      <w:bookmarkStart w:id="18" w:name="_Toc475547538"/>
+      <w:r>
+        <w:t>Mengen</w:t>
+      </w:r>
+      <w:bookmarkEnd w:id="18"/>
+    </w:p>
+    <w:p>
+      <w:pPr>
+        <w:pStyle w:val="Heading3"/>
+      </w:pPr>
+      <w:bookmarkStart w:id="19" w:name="_Toc475547539"/>
+      <w:r>
+        <w:t>Mengen</w:t>
+      </w:r>
+      <w:bookmarkEnd w:id="19"/>
+    </w:p>
+    <w:p>
+      <w:r>
+        <w:rPr>
+          <w:noProof/>
+          <w:lang w:eastAsia="de-CH"/>
+        </w:rPr>
+        <w:drawing>
+          <wp:inline distT="0" distB="0" distL="0" distR="0" wp14:anchorId="7072C2E1" wp14:editId="7DAB2D4B">
+            <wp:extent cx="5760720" cy="3020695"/>
+            <wp:effectExtent l="0" t="0" r="0" b="8255"/>
+            <wp:docPr id="2" name="Picture 2"/>
+            <wp:cNvGraphicFramePr>
+              <a:graphicFrameLocks xmlns:a="http://schemas.openxmlformats.org/drawingml/2006/main" noChangeAspect="1"/>
+            </wp:cNvGraphicFramePr>
+            <a:graphic xmlns:a="http://schemas.openxmlformats.org/drawingml/2006/main">
+              <a:graphicData uri="http://schemas.openxmlformats.org/drawingml/2006/picture">
+                <pic:pic xmlns:pic="http://schemas.openxmlformats.org/drawingml/2006/picture">
+                  <pic:nvPicPr>
+                    <pic:cNvPr id="1" name=""/>
+                    <pic:cNvPicPr/>
+                  </pic:nvPicPr>
+                  <pic:blipFill>
+                    <a:blip r:embed="rId10"/>
+                    <a:stretch>
+                      <a:fillRect/>
+                    </a:stretch>
+                  </pic:blipFill>
+                  <pic:spPr>
+                    <a:xfrm>
+                      <a:off x="0" y="0"/>
+                      <a:ext cx="5760720" cy="3020695"/>
+                    </a:xfrm>
+                    <a:prstGeom prst="rect">
+                      <a:avLst/>
+                    </a:prstGeom>
+                  </pic:spPr>
+                </pic:pic>
+              </a:graphicData>
+            </a:graphic>
+          </wp:inline>
+        </w:drawing>
+      </w:r>
+    </w:p>
+    <w:p>
+      <w:r>
+        <w:rPr>
+          <w:noProof/>
+          <w:lang w:eastAsia="de-CH"/>
+        </w:rPr>
+        <w:lastRenderedPageBreak/>
+        <w:drawing>
+          <wp:inline distT="0" distB="0" distL="0" distR="0" wp14:anchorId="2AF58451" wp14:editId="27E1EAD3">
+            <wp:extent cx="5760720" cy="2282190"/>
+            <wp:effectExtent l="0" t="0" r="0" b="3810"/>
+            <wp:docPr id="3" name="Picture 3"/>
+            <wp:cNvGraphicFramePr>
+              <a:graphicFrameLocks xmlns:a="http://schemas.openxmlformats.org/drawingml/2006/main" noChangeAspect="1"/>
+            </wp:cNvGraphicFramePr>
+            <a:graphic xmlns:a="http://schemas.openxmlformats.org/drawingml/2006/main">
+              <a:graphicData uri="http://schemas.openxmlformats.org/drawingml/2006/picture">
+                <pic:pic xmlns:pic="http://schemas.openxmlformats.org/drawingml/2006/picture">
+                  <pic:nvPicPr>
+                    <pic:cNvPr id="1" name=""/>
+                    <pic:cNvPicPr/>
+                  </pic:nvPicPr>
+                  <pic:blipFill>
+                    <a:blip r:embed="rId11"/>
+                    <a:stretch>
+                      <a:fillRect/>
+                    </a:stretch>
+                  </pic:blipFill>
+                  <pic:spPr>
+                    <a:xfrm>
+                      <a:off x="0" y="0"/>
+                      <a:ext cx="5760720" cy="2282190"/>
+                    </a:xfrm>
+                    <a:prstGeom prst="rect">
+                      <a:avLst/>
+                    </a:prstGeom>
+                  </pic:spPr>
+                </pic:pic>
+              </a:graphicData>
+            </a:graphic>
+          </wp:inline>
+        </w:drawing>
+      </w:r>
+    </w:p>
+    <w:p>
+      <w:r>
+        <w:rPr>
+          <w:noProof/>
+          <w:lang w:eastAsia="de-CH"/>
+        </w:rPr>
+        <w:drawing>
+          <wp:inline distT="0" distB="0" distL="0" distR="0" wp14:anchorId="20FA5A80" wp14:editId="3F6E9CAB">
+            <wp:extent cx="5760720" cy="3593465"/>
+            <wp:effectExtent l="0" t="0" r="0" b="6985"/>
+            <wp:docPr id="4" name="Picture 4"/>
+            <wp:cNvGraphicFramePr>
+              <a:graphicFrameLocks xmlns:a="http://schemas.openxmlformats.org/drawingml/2006/main" noChangeAspect="1"/>
+            </wp:cNvGraphicFramePr>
+            <a:graphic xmlns:a="http://schemas.openxmlformats.org/drawingml/2006/main">
+              <a:graphicData uri="http://schemas.openxmlformats.org/drawingml/2006/picture">
+                <pic:pic xmlns:pic="http://schemas.openxmlformats.org/drawingml/2006/picture">
+                  <pic:nvPicPr>
+                    <pic:cNvPr id="1" name=""/>
+                    <pic:cNvPicPr/>
+                  </pic:nvPicPr>
+                  <pic:blipFill>
+                    <a:blip r:embed="rId12"/>
+                    <a:stretch>
+                      <a:fillRect/>
+                    </a:stretch>
+                  </pic:blipFill>
+                  <pic:spPr>
+                    <a:xfrm>
+                      <a:off x="0" y="0"/>
+                      <a:ext cx="5760720" cy="3593465"/>
+                    </a:xfrm>
+                    <a:prstGeom prst="rect">
+                      <a:avLst/>
+                    </a:prstGeom>
+                  </pic:spPr>
+                </pic:pic>
+              </a:graphicData>
+            </a:graphic>
+          </wp:inline>
+        </w:drawing>
+      </w:r>
+    </w:p>
+    <w:p>
+      <w:pPr>
+        <w:pStyle w:val="Heading3"/>
+      </w:pPr>
+      <w:bookmarkStart w:id="20" w:name="_Toc475547540"/>
+      <w:r>
+        <w:lastRenderedPageBreak/>
+        <w:t>Natürliche Zahlen</w:t>
+      </w:r>
+      <w:bookmarkEnd w:id="20"/>
+    </w:p>
+    <w:p>
+      <w:r>
+        <w:rPr>
+          <w:noProof/>
+          <w:lang w:eastAsia="de-CH"/>
+        </w:rPr>
+        <w:drawing>
+          <wp:inline distT="0" distB="0" distL="0" distR="0" wp14:anchorId="117D207E" wp14:editId="0854497C">
+            <wp:extent cx="5760720" cy="3257550"/>
+            <wp:effectExtent l="0" t="0" r="0" b="0"/>
+            <wp:docPr id="5" name="Picture 5"/>
+            <wp:cNvGraphicFramePr>
+              <a:graphicFrameLocks xmlns:a="http://schemas.openxmlformats.org/drawingml/2006/main" noChangeAspect="1"/>
+            </wp:cNvGraphicFramePr>
+            <a:graphic xmlns:a="http://schemas.openxmlformats.org/drawingml/2006/main">
+              <a:graphicData uri="http://schemas.openxmlformats.org/drawingml/2006/picture">
+                <pic:pic xmlns:pic="http://schemas.openxmlformats.org/drawingml/2006/picture">
+                  <pic:nvPicPr>
+                    <pic:cNvPr id="1" name=""/>
+                    <pic:cNvPicPr/>
+                  </pic:nvPicPr>
+                  <pic:blipFill>
+                    <a:blip r:embed="rId13"/>
+                    <a:stretch>
+                      <a:fillRect/>
+                    </a:stretch>
+                  </pic:blipFill>
+                  <pic:spPr>
+                    <a:xfrm>
+                      <a:off x="0" y="0"/>
+                      <a:ext cx="5760720" cy="3257550"/>
+                    </a:xfrm>
+                    <a:prstGeom prst="rect">
+                      <a:avLst/>
+                    </a:prstGeom>
+                  </pic:spPr>
+                </pic:pic>
+              </a:graphicData>
+            </a:graphic>
+          </wp:inline>
+        </w:drawing>
+      </w:r>
+    </w:p>
+    <w:p>
+      <w:r>
+        <w:rPr>
+          <w:noProof/>
+          <w:lang w:eastAsia="de-CH"/>
+        </w:rPr>
+        <w:drawing>
+          <wp:inline distT="0" distB="0" distL="0" distR="0" wp14:anchorId="2493C701" wp14:editId="54464A9A">
+            <wp:extent cx="5760720" cy="3232150"/>
+            <wp:effectExtent l="0" t="0" r="0" b="6350"/>
+            <wp:docPr id="6" name="Picture 6"/>
+            <wp:cNvGraphicFramePr>
+              <a:graphicFrameLocks xmlns:a="http://schemas.openxmlformats.org/drawingml/2006/main" noChangeAspect="1"/>
+            </wp:cNvGraphicFramePr>
+            <a:graphic xmlns:a="http://schemas.openxmlformats.org/drawingml/2006/main">
+              <a:graphicData uri="http://schemas.openxmlformats.org/drawingml/2006/picture">
+                <pic:pic xmlns:pic="http://schemas.openxmlformats.org/drawingml/2006/picture">
+                  <pic:nvPicPr>
+                    <pic:cNvPr id="1" name=""/>
+                    <pic:cNvPicPr/>
+                  </pic:nvPicPr>
+                  <pic:blipFill>
+                    <a:blip r:embed="rId14"/>
+                    <a:stretch>
+                      <a:fillRect/>
+                    </a:stretch>
+                  </pic:blipFill>
+                  <pic:spPr>
+                    <a:xfrm>
+                      <a:off x="0" y="0"/>
+                      <a:ext cx="5760720" cy="3232150"/>
+                    </a:xfrm>
+                    <a:prstGeom prst="rect">
+                      <a:avLst/>
+                    </a:prstGeom>
+                  </pic:spPr>
+                </pic:pic>
+              </a:graphicData>
+            </a:graphic>
+          </wp:inline>
+        </w:drawing>
+      </w:r>
+    </w:p>
+    <w:p>
+      <w:pPr>
+        <w:pStyle w:val="Heading3"/>
+      </w:pPr>
+      <w:bookmarkStart w:id="21" w:name="_Toc475547541"/>
+      <w:r>
+        <w:lastRenderedPageBreak/>
+        <w:t>Ganze Zahlen</w:t>
+      </w:r>
+      <w:bookmarkEnd w:id="21"/>
+    </w:p>
+    <w:p>
+      <w:r>
+        <w:rPr>
+          <w:noProof/>
+          <w:lang w:eastAsia="de-CH"/>
+        </w:rPr>
+        <w:drawing>
+          <wp:inline distT="0" distB="0" distL="0" distR="0" wp14:anchorId="27A8DC99" wp14:editId="1423AD94">
+            <wp:extent cx="5760720" cy="3693795"/>
+            <wp:effectExtent l="0" t="0" r="0" b="1905"/>
+            <wp:docPr id="7" name="Picture 7"/>
+            <wp:cNvGraphicFramePr>
+              <a:graphicFrameLocks xmlns:a="http://schemas.openxmlformats.org/drawingml/2006/main" noChangeAspect="1"/>
+            </wp:cNvGraphicFramePr>
+            <a:graphic xmlns:a="http://schemas.openxmlformats.org/drawingml/2006/main">
+              <a:graphicData uri="http://schemas.openxmlformats.org/drawingml/2006/picture">
+                <pic:pic xmlns:pic="http://schemas.openxmlformats.org/drawingml/2006/picture">
+                  <pic:nvPicPr>
+                    <pic:cNvPr id="1" name=""/>
+                    <pic:cNvPicPr/>
+                  </pic:nvPicPr>
+                  <pic:blipFill>
+                    <a:blip r:embed="rId15"/>
+                    <a:stretch>
+                      <a:fillRect/>
+                    </a:stretch>
+                  </pic:blipFill>
+                  <pic:spPr>
+                    <a:xfrm>
+                      <a:off x="0" y="0"/>
+                      <a:ext cx="5760720" cy="3693795"/>
+                    </a:xfrm>
+                    <a:prstGeom prst="rect">
+                      <a:avLst/>
+                    </a:prstGeom>
+                  </pic:spPr>
+                </pic:pic>
+              </a:graphicData>
+            </a:graphic>
+          </wp:inline>
+        </w:drawing>
+      </w:r>
+    </w:p>
+    <w:p>
+      <w:r>
+        <w:rPr>
+          <w:noProof/>
+          <w:lang w:eastAsia="de-CH"/>
+        </w:rPr>
+        <w:drawing>
+          <wp:inline distT="0" distB="0" distL="0" distR="0" wp14:anchorId="37C6D1FF" wp14:editId="6172E532">
+            <wp:extent cx="5760720" cy="3601085"/>
+            <wp:effectExtent l="0" t="0" r="0" b="0"/>
+            <wp:docPr id="8" name="Picture 8"/>
+            <wp:cNvGraphicFramePr>
+              <a:graphicFrameLocks xmlns:a="http://schemas.openxmlformats.org/drawingml/2006/main" noChangeAspect="1"/>
+            </wp:cNvGraphicFramePr>
+            <a:graphic xmlns:a="http://schemas.openxmlformats.org/drawingml/2006/main">
+              <a:graphicData uri="http://schemas.openxmlformats.org/drawingml/2006/picture">
+                <pic:pic xmlns:pic="http://schemas.openxmlformats.org/drawingml/2006/picture">
+                  <pic:nvPicPr>
+                    <pic:cNvPr id="1" name=""/>
+                    <pic:cNvPicPr/>
+                  </pic:nvPicPr>
+                  <pic:blipFill>
+                    <a:blip r:embed="rId16"/>
+                    <a:stretch>
+                      <a:fillRect/>
+                    </a:stretch>
+                  </pic:blipFill>
+                  <pic:spPr>
+                    <a:xfrm>
+                      <a:off x="0" y="0"/>
+                      <a:ext cx="5760720" cy="3601085"/>
+                    </a:xfrm>
+                    <a:prstGeom prst="rect">
+                      <a:avLst/>
+                    </a:prstGeom>
+                  </pic:spPr>
+                </pic:pic>
+              </a:graphicData>
+            </a:graphic>
+          </wp:inline>
+        </w:drawing>
+      </w:r>
+    </w:p>
+    <w:p>
+      <w:pPr>
+        <w:pStyle w:val="Heading3"/>
+      </w:pPr>
+      <w:bookmarkStart w:id="22" w:name="_Toc475547542"/>
+      <w:r>
+        <w:lastRenderedPageBreak/>
+        <w:t>Rationale Zahlen</w:t>
+      </w:r>
+      <w:bookmarkEnd w:id="22"/>
+    </w:p>
+    <w:p>
+      <w:r>
+        <w:rPr>
+          <w:noProof/>
+          <w:lang w:eastAsia="de-CH"/>
+        </w:rPr>
+        <w:drawing>
+          <wp:inline distT="0" distB="0" distL="0" distR="0" wp14:anchorId="0FCFACE6" wp14:editId="2D289F17">
+            <wp:extent cx="5760720" cy="3695065"/>
+            <wp:effectExtent l="0" t="0" r="0" b="635"/>
+            <wp:docPr id="9" name="Picture 9"/>
+            <wp:cNvGraphicFramePr>
+              <a:graphicFrameLocks xmlns:a="http://schemas.openxmlformats.org/drawingml/2006/main" noChangeAspect="1"/>
+            </wp:cNvGraphicFramePr>
+            <a:graphic xmlns:a="http://schemas.openxmlformats.org/drawingml/2006/main">
+              <a:graphicData uri="http://schemas.openxmlformats.org/drawingml/2006/picture">
+                <pic:pic xmlns:pic="http://schemas.openxmlformats.org/drawingml/2006/picture">
+                  <pic:nvPicPr>
+                    <pic:cNvPr id="1" name=""/>
+                    <pic:cNvPicPr/>
+                  </pic:nvPicPr>
+                  <pic:blipFill>
+                    <a:blip r:embed="rId17"/>
+                    <a:stretch>
+                      <a:fillRect/>
+                    </a:stretch>
+                  </pic:blipFill>
+                  <pic:spPr>
+                    <a:xfrm>
+                      <a:off x="0" y="0"/>
+                      <a:ext cx="5760720" cy="3695065"/>
+                    </a:xfrm>
+                    <a:prstGeom prst="rect">
+                      <a:avLst/>
+                    </a:prstGeom>
+                  </pic:spPr>
+                </pic:pic>
+              </a:graphicData>
+            </a:graphic>
+          </wp:inline>
+        </w:drawing>
+      </w:r>
+    </w:p>
+    <w:p>
+      <w:r>
+        <w:rPr>
+          <w:noProof/>
+          <w:lang w:eastAsia="de-CH"/>
+        </w:rPr>
+        <w:drawing>
+          <wp:inline distT="0" distB="0" distL="0" distR="0" wp14:anchorId="0A6BFD4A" wp14:editId="6BE0C1BE">
+            <wp:extent cx="5760720" cy="3371215"/>
+            <wp:effectExtent l="0" t="0" r="0" b="635"/>
+            <wp:docPr id="10" name="Picture 10"/>
+            <wp:cNvGraphicFramePr>
+              <a:graphicFrameLocks xmlns:a="http://schemas.openxmlformats.org/drawingml/2006/main" noChangeAspect="1"/>
+            </wp:cNvGraphicFramePr>
+            <a:graphic xmlns:a="http://schemas.openxmlformats.org/drawingml/2006/main">
+              <a:graphicData uri="http://schemas.openxmlformats.org/drawingml/2006/picture">
+                <pic:pic xmlns:pic="http://schemas.openxmlformats.org/drawingml/2006/picture">
+                  <pic:nvPicPr>
+                    <pic:cNvPr id="1" name=""/>
+                    <pic:cNvPicPr/>
+                  </pic:nvPicPr>
+                  <pic:blipFill>
+                    <a:blip r:embed="rId18"/>
+                    <a:stretch>
+                      <a:fillRect/>
+                    </a:stretch>
+                  </pic:blipFill>
+                  <pic:spPr>
+                    <a:xfrm>
+                      <a:off x="0" y="0"/>
+                      <a:ext cx="5760720" cy="3371215"/>
+                    </a:xfrm>
+                    <a:prstGeom prst="rect">
+                      <a:avLst/>
+                    </a:prstGeom>
+                  </pic:spPr>
+                </pic:pic>
+              </a:graphicData>
+            </a:graphic>
+          </wp:inline>
+        </w:drawing>
+      </w:r>
+    </w:p>
+    <w:p>
+      <w:r>
+        <w:rPr>
+          <w:noProof/>
+          <w:lang w:eastAsia="de-CH"/>
+        </w:rPr>
+        <w:lastRenderedPageBreak/>
+        <w:drawing>
+          <wp:inline distT="0" distB="0" distL="0" distR="0" wp14:anchorId="28758944" wp14:editId="401FB744">
+            <wp:extent cx="5760720" cy="3853815"/>
+            <wp:effectExtent l="0" t="0" r="0" b="0"/>
+            <wp:docPr id="11" name="Picture 11"/>
+            <wp:cNvGraphicFramePr>
+              <a:graphicFrameLocks xmlns:a="http://schemas.openxmlformats.org/drawingml/2006/main" noChangeAspect="1"/>
+            </wp:cNvGraphicFramePr>
+            <a:graphic xmlns:a="http://schemas.openxmlformats.org/drawingml/2006/main">
+              <a:graphicData uri="http://schemas.openxmlformats.org/drawingml/2006/picture">
+                <pic:pic xmlns:pic="http://schemas.openxmlformats.org/drawingml/2006/picture">
+                  <pic:nvPicPr>
+                    <pic:cNvPr id="1" name=""/>
+                    <pic:cNvPicPr/>
+                  </pic:nvPicPr>
+                  <pic:blipFill>
+                    <a:blip r:embed="rId19"/>
+                    <a:stretch>
+                      <a:fillRect/>
+                    </a:stretch>
+                  </pic:blipFill>
+                  <pic:spPr>
+                    <a:xfrm>
+                      <a:off x="0" y="0"/>
+                      <a:ext cx="5760720" cy="3853815"/>
+                    </a:xfrm>
+                    <a:prstGeom prst="rect">
+                      <a:avLst/>
+                    </a:prstGeom>
+                  </pic:spPr>
+                </pic:pic>
+              </a:graphicData>
+            </a:graphic>
+          </wp:inline>
+        </w:drawing>
+      </w:r>
+    </w:p>
+    <w:p>
+      <w:pPr>
+        <w:pStyle w:val="Heading3"/>
+      </w:pPr>
+      <w:bookmarkStart w:id="23" w:name="_Toc475547543"/>
+      <w:r>
+        <w:t>Reelle Zahlen</w:t>
+      </w:r>
+      <w:bookmarkEnd w:id="23"/>
+    </w:p>
+    <w:p>
+      <w:r>
+        <w:rPr>
+          <w:noProof/>
+          <w:lang w:eastAsia="de-CH"/>
+        </w:rPr>
+        <w:drawing>
+          <wp:inline distT="0" distB="0" distL="0" distR="0" wp14:anchorId="1BC68312" wp14:editId="299F1B70">
+            <wp:extent cx="5760720" cy="3332480"/>
+            <wp:effectExtent l="0" t="0" r="0" b="1270"/>
+            <wp:docPr id="12" name="Picture 12"/>
+            <wp:cNvGraphicFramePr>
+              <a:graphicFrameLocks xmlns:a="http://schemas.openxmlformats.org/drawingml/2006/main" noChangeAspect="1"/>
+            </wp:cNvGraphicFramePr>
+            <a:graphic xmlns:a="http://schemas.openxmlformats.org/drawingml/2006/main">
+              <a:graphicData uri="http://schemas.openxmlformats.org/drawingml/2006/picture">
+                <pic:pic xmlns:pic="http://schemas.openxmlformats.org/drawingml/2006/picture">
+                  <pic:nvPicPr>
+                    <pic:cNvPr id="1" name=""/>
+                    <pic:cNvPicPr/>
+                  </pic:nvPicPr>
+                  <pic:blipFill>
+                    <a:blip r:embed="rId20"/>
+                    <a:stretch>
+                      <a:fillRect/>
+                    </a:stretch>
+                  </pic:blipFill>
+                  <pic:spPr>
+                    <a:xfrm>
+                      <a:off x="0" y="0"/>
+                      <a:ext cx="5760720" cy="3332480"/>
+                    </a:xfrm>
+                    <a:prstGeom prst="rect">
+                      <a:avLst/>
+                    </a:prstGeom>
+                  </pic:spPr>
+                </pic:pic>
+              </a:graphicData>
+            </a:graphic>
+          </wp:inline>
+        </w:drawing>
+      </w:r>
+    </w:p>
+    <w:p>
+      <w:r>
+        <w:rPr>
+          <w:noProof/>
+          <w:lang w:eastAsia="de-CH"/>
+        </w:rPr>
+        <w:lastRenderedPageBreak/>
+        <w:drawing>
+          <wp:inline distT="0" distB="0" distL="0" distR="0" wp14:anchorId="57EC5F9E" wp14:editId="221D18A0">
+            <wp:extent cx="5760720" cy="3692525"/>
+            <wp:effectExtent l="0" t="0" r="0" b="3175"/>
+            <wp:docPr id="14" name="Picture 14"/>
+            <wp:cNvGraphicFramePr>
+              <a:graphicFrameLocks xmlns:a="http://schemas.openxmlformats.org/drawingml/2006/main" noChangeAspect="1"/>
+            </wp:cNvGraphicFramePr>
+            <a:graphic xmlns:a="http://schemas.openxmlformats.org/drawingml/2006/main">
+              <a:graphicData uri="http://schemas.openxmlformats.org/drawingml/2006/picture">
+                <pic:pic xmlns:pic="http://schemas.openxmlformats.org/drawingml/2006/picture">
+                  <pic:nvPicPr>
+                    <pic:cNvPr id="1" name=""/>
+                    <pic:cNvPicPr/>
+                  </pic:nvPicPr>
+                  <pic:blipFill>
+                    <a:blip r:embed="rId21"/>
+                    <a:stretch>
+                      <a:fillRect/>
+                    </a:stretch>
+                  </pic:blipFill>
+                  <pic:spPr>
+                    <a:xfrm>
+                      <a:off x="0" y="0"/>
+                      <a:ext cx="5760720" cy="3692525"/>
+                    </a:xfrm>
+                    <a:prstGeom prst="rect">
+                      <a:avLst/>
+                    </a:prstGeom>
+                  </pic:spPr>
+                </pic:pic>
+              </a:graphicData>
+            </a:graphic>
+          </wp:inline>
+        </w:drawing>
+      </w:r>
+    </w:p>
+    <w:p>
+      <w:r>
+        <w:rPr>
+          <w:noProof/>
+          <w:lang w:eastAsia="de-CH"/>
+        </w:rPr>
+        <w:drawing>
+          <wp:inline distT="0" distB="0" distL="0" distR="0" wp14:anchorId="51467F00" wp14:editId="18830AC7">
+            <wp:extent cx="5760720" cy="3771265"/>
+            <wp:effectExtent l="0" t="0" r="0" b="635"/>
+            <wp:docPr id="15" name="Picture 15"/>
+            <wp:cNvGraphicFramePr>
+              <a:graphicFrameLocks xmlns:a="http://schemas.openxmlformats.org/drawingml/2006/main" noChangeAspect="1"/>
+            </wp:cNvGraphicFramePr>
+            <a:graphic xmlns:a="http://schemas.openxmlformats.org/drawingml/2006/main">
+              <a:graphicData uri="http://schemas.openxmlformats.org/drawingml/2006/picture">
+                <pic:pic xmlns:pic="http://schemas.openxmlformats.org/drawingml/2006/picture">
+                  <pic:nvPicPr>
+                    <pic:cNvPr id="1" name=""/>
+                    <pic:cNvPicPr/>
+                  </pic:nvPicPr>
+                  <pic:blipFill>
+                    <a:blip r:embed="rId22"/>
+                    <a:stretch>
+                      <a:fillRect/>
+                    </a:stretch>
+                  </pic:blipFill>
+                  <pic:spPr>
+                    <a:xfrm>
+                      <a:off x="0" y="0"/>
+                      <a:ext cx="5760720" cy="3771265"/>
+                    </a:xfrm>
+                    <a:prstGeom prst="rect">
+                      <a:avLst/>
+                    </a:prstGeom>
+                  </pic:spPr>
+                </pic:pic>
+              </a:graphicData>
+            </a:graphic>
+          </wp:inline>
+        </w:drawing>
+      </w:r>
+    </w:p>
+    <w:p>
+      <w:r>
+        <w:rPr>
+          <w:noProof/>
+          <w:lang w:eastAsia="de-CH"/>
+        </w:rPr>
+        <w:lastRenderedPageBreak/>
+        <w:drawing>
+          <wp:inline distT="0" distB="0" distL="0" distR="0" wp14:anchorId="76413DB8" wp14:editId="3FE9BC59">
+            <wp:extent cx="5760720" cy="3682365"/>
+            <wp:effectExtent l="0" t="0" r="0" b="0"/>
+            <wp:docPr id="16" name="Picture 16"/>
+            <wp:cNvGraphicFramePr>
+              <a:graphicFrameLocks xmlns:a="http://schemas.openxmlformats.org/drawingml/2006/main" noChangeAspect="1"/>
+            </wp:cNvGraphicFramePr>
+            <a:graphic xmlns:a="http://schemas.openxmlformats.org/drawingml/2006/main">
+              <a:graphicData uri="http://schemas.openxmlformats.org/drawingml/2006/picture">
+                <pic:pic xmlns:pic="http://schemas.openxmlformats.org/drawingml/2006/picture">
+                  <pic:nvPicPr>
+                    <pic:cNvPr id="1" name=""/>
+                    <pic:cNvPicPr/>
+                  </pic:nvPicPr>
+                  <pic:blipFill>
+                    <a:blip r:embed="rId23"/>
+                    <a:stretch>
+                      <a:fillRect/>
+                    </a:stretch>
+                  </pic:blipFill>
+                  <pic:spPr>
+                    <a:xfrm>
+                      <a:off x="0" y="0"/>
+                      <a:ext cx="5760720" cy="3682365"/>
+                    </a:xfrm>
+                    <a:prstGeom prst="rect">
+                      <a:avLst/>
+                    </a:prstGeom>
+                  </pic:spPr>
+                </pic:pic>
+              </a:graphicData>
+            </a:graphic>
+          </wp:inline>
+        </w:drawing>
+      </w:r>
+    </w:p>
+    <w:p>
+      <w:pPr>
+        <w:pStyle w:val="Heading3"/>
+      </w:pPr>
+      <w:bookmarkStart w:id="24" w:name="_Toc475547544"/>
+      <w:r>
+        <w:t>Intervalle (</w:t>
+      </w:r>
+      <w:r>
+        <w:t>Teilmengen der reellen Zahlen</w:t>
+      </w:r>
+      <w:r>
+        <w:t>)</w:t>
+      </w:r>
+      <w:bookmarkEnd w:id="24"/>
+    </w:p>
+    <w:p>
+      <w:r>
+        <w:rPr>
+          <w:noProof/>
+          <w:lang w:eastAsia="de-CH"/>
+        </w:rPr>
+        <w:drawing>
+          <wp:inline distT="0" distB="0" distL="0" distR="0" wp14:anchorId="04EB6998" wp14:editId="563E95BA">
+            <wp:extent cx="5760720" cy="3598545"/>
+            <wp:effectExtent l="0" t="0" r="0" b="1905"/>
+            <wp:docPr id="17" name="Picture 17"/>
+            <wp:cNvGraphicFramePr>
+              <a:graphicFrameLocks xmlns:a="http://schemas.openxmlformats.org/drawingml/2006/main" noChangeAspect="1"/>
+            </wp:cNvGraphicFramePr>
+            <a:graphic xmlns:a="http://schemas.openxmlformats.org/drawingml/2006/main">
+              <a:graphicData uri="http://schemas.openxmlformats.org/drawingml/2006/picture">
+                <pic:pic xmlns:pic="http://schemas.openxmlformats.org/drawingml/2006/picture">
+                  <pic:nvPicPr>
+                    <pic:cNvPr id="1" name=""/>
+                    <pic:cNvPicPr/>
+                  </pic:nvPicPr>
+                  <pic:blipFill>
+                    <a:blip r:embed="rId24"/>
+                    <a:stretch>
+                      <a:fillRect/>
+                    </a:stretch>
+                  </pic:blipFill>
+                  <pic:spPr>
+                    <a:xfrm>
+                      <a:off x="0" y="0"/>
+                      <a:ext cx="5760720" cy="3598545"/>
+                    </a:xfrm>
+                    <a:prstGeom prst="rect">
+                      <a:avLst/>
+                    </a:prstGeom>
+                  </pic:spPr>
+                </pic:pic>
+              </a:graphicData>
+            </a:graphic>
+          </wp:inline>
+        </w:drawing>
+      </w:r>
+    </w:p>
+    <w:p>
+      <w:r>
+        <w:rPr>
+          <w:noProof/>
+          <w:lang w:eastAsia="de-CH"/>
+        </w:rPr>
+        <w:lastRenderedPageBreak/>
+        <w:drawing>
+          <wp:inline distT="0" distB="0" distL="0" distR="0" wp14:anchorId="3A02F289" wp14:editId="1E1F562D">
+            <wp:extent cx="5760720" cy="2974340"/>
+            <wp:effectExtent l="0" t="0" r="0" b="0"/>
+            <wp:docPr id="18" name="Picture 18"/>
+            <wp:cNvGraphicFramePr>
+              <a:graphicFrameLocks xmlns:a="http://schemas.openxmlformats.org/drawingml/2006/main" noChangeAspect="1"/>
+            </wp:cNvGraphicFramePr>
+            <a:graphic xmlns:a="http://schemas.openxmlformats.org/drawingml/2006/main">
+              <a:graphicData uri="http://schemas.openxmlformats.org/drawingml/2006/picture">
+                <pic:pic xmlns:pic="http://schemas.openxmlformats.org/drawingml/2006/picture">
+                  <pic:nvPicPr>
+                    <pic:cNvPr id="1" name=""/>
+                    <pic:cNvPicPr/>
+                  </pic:nvPicPr>
+                  <pic:blipFill>
+                    <a:blip r:embed="rId25"/>
+                    <a:stretch>
+                      <a:fillRect/>
+                    </a:stretch>
+                  </pic:blipFill>
+                  <pic:spPr>
+                    <a:xfrm>
+                      <a:off x="0" y="0"/>
+                      <a:ext cx="5760720" cy="2974340"/>
+                    </a:xfrm>
+                    <a:prstGeom prst="rect">
+                      <a:avLst/>
+                    </a:prstGeom>
+                  </pic:spPr>
+                </pic:pic>
+              </a:graphicData>
+            </a:graphic>
+          </wp:inline>
+        </w:drawing>
+      </w:r>
+    </w:p>
+    <w:p>
+      <w:pPr>
+        <w:pStyle w:val="Heading3"/>
+      </w:pPr>
+      <w:bookmarkStart w:id="25" w:name="_Toc475547545"/>
+      <w:r>
+        <w:t>Komplexe Zahlen</w:t>
+      </w:r>
+      <w:bookmarkEnd w:id="25"/>
+    </w:p>
+    <w:p>
+      <w:r>
+        <w:rPr>
+          <w:noProof/>
+          <w:lang w:eastAsia="de-CH"/>
+        </w:rPr>
+        <w:drawing>
+          <wp:inline distT="0" distB="0" distL="0" distR="0" wp14:anchorId="3339BF1C" wp14:editId="496568F1">
+            <wp:extent cx="5760720" cy="3710305"/>
+            <wp:effectExtent l="0" t="0" r="0" b="4445"/>
+            <wp:docPr id="19" name="Picture 19"/>
+            <wp:cNvGraphicFramePr>
+              <a:graphicFrameLocks xmlns:a="http://schemas.openxmlformats.org/drawingml/2006/main" noChangeAspect="1"/>
+            </wp:cNvGraphicFramePr>
+            <a:graphic xmlns:a="http://schemas.openxmlformats.org/drawingml/2006/main">
+              <a:graphicData uri="http://schemas.openxmlformats.org/drawingml/2006/picture">
+                <pic:pic xmlns:pic="http://schemas.openxmlformats.org/drawingml/2006/picture">
+                  <pic:nvPicPr>
+                    <pic:cNvPr id="1" name=""/>
+                    <pic:cNvPicPr/>
+                  </pic:nvPicPr>
+                  <pic:blipFill>
+                    <a:blip r:embed="rId26"/>
+                    <a:stretch>
+                      <a:fillRect/>
+                    </a:stretch>
+                  </pic:blipFill>
+                  <pic:spPr>
+                    <a:xfrm>
+                      <a:off x="0" y="0"/>
+                      <a:ext cx="5760720" cy="3710305"/>
+                    </a:xfrm>
+                    <a:prstGeom prst="rect">
+                      <a:avLst/>
+                    </a:prstGeom>
+                  </pic:spPr>
+                </pic:pic>
+              </a:graphicData>
+            </a:graphic>
+          </wp:inline>
+        </w:drawing>
+      </w:r>
+    </w:p>
+    <w:p>
+      <w:r>
+        <w:rPr>
+          <w:noProof/>
+          <w:lang w:eastAsia="de-CH"/>
+        </w:rPr>
+        <w:lastRenderedPageBreak/>
+        <w:drawing>
+          <wp:inline distT="0" distB="0" distL="0" distR="0" wp14:anchorId="5277C23C" wp14:editId="57636C16">
+            <wp:extent cx="5760720" cy="4251325"/>
+            <wp:effectExtent l="0" t="0" r="0" b="0"/>
+            <wp:docPr id="20" name="Picture 20"/>
+            <wp:cNvGraphicFramePr>
+              <a:graphicFrameLocks xmlns:a="http://schemas.openxmlformats.org/drawingml/2006/main" noChangeAspect="1"/>
+            </wp:cNvGraphicFramePr>
+            <a:graphic xmlns:a="http://schemas.openxmlformats.org/drawingml/2006/main">
+              <a:graphicData uri="http://schemas.openxmlformats.org/drawingml/2006/picture">
+                <pic:pic xmlns:pic="http://schemas.openxmlformats.org/drawingml/2006/picture">
+                  <pic:nvPicPr>
+                    <pic:cNvPr id="1" name=""/>
+                    <pic:cNvPicPr/>
+                  </pic:nvPicPr>
+                  <pic:blipFill>
+                    <a:blip r:embed="rId27"/>
+                    <a:stretch>
+                      <a:fillRect/>
+                    </a:stretch>
+                  </pic:blipFill>
+                  <pic:spPr>
+                    <a:xfrm>
+                      <a:off x="0" y="0"/>
+                      <a:ext cx="5760720" cy="4251325"/>
+                    </a:xfrm>
+                    <a:prstGeom prst="rect">
+                      <a:avLst/>
+                    </a:prstGeom>
+                  </pic:spPr>
+                </pic:pic>
+              </a:graphicData>
+            </a:graphic>
+          </wp:inline>
+        </w:drawing>
+      </w:r>
+    </w:p>
+    <w:p>
+      <w:pPr>
+        <w:pStyle w:val="Heading2"/>
+      </w:pPr>
+      <w:bookmarkStart w:id="26" w:name="_Toc475547546"/>
+      <w:r>
+        <w:t>Heron Verfahren</w:t>
+      </w:r>
+      <w:bookmarkEnd w:id="26"/>
+    </w:p>
+    <w:p>
+      <w:r>
+        <w:rPr>
+          <w:noProof/>
+          <w:lang w:eastAsia="de-CH"/>
+        </w:rPr>
+        <w:drawing>
+          <wp:inline distT="0" distB="0" distL="0" distR="0" wp14:anchorId="1C365E3D" wp14:editId="6CCA0042">
+            <wp:extent cx="5760720" cy="3167380"/>
+            <wp:effectExtent l="0" t="0" r="0" b="0"/>
+            <wp:docPr id="21" name="Picture 21"/>
+            <wp:cNvGraphicFramePr>
+              <a:graphicFrameLocks xmlns:a="http://schemas.openxmlformats.org/drawingml/2006/main" noChangeAspect="1"/>
+            </wp:cNvGraphicFramePr>
+            <a:graphic xmlns:a="http://schemas.openxmlformats.org/drawingml/2006/main">
+              <a:graphicData uri="http://schemas.openxmlformats.org/drawingml/2006/picture">
+                <pic:pic xmlns:pic="http://schemas.openxmlformats.org/drawingml/2006/picture">
+                  <pic:nvPicPr>
+                    <pic:cNvPr id="1" name=""/>
+                    <pic:cNvPicPr/>
+                  </pic:nvPicPr>
+                  <pic:blipFill>
+                    <a:blip r:embed="rId28"/>
+                    <a:stretch>
+                      <a:fillRect/>
+                    </a:stretch>
+                  </pic:blipFill>
+                  <pic:spPr>
+                    <a:xfrm>
+                      <a:off x="0" y="0"/>
+                      <a:ext cx="5760720" cy="3167380"/>
+                    </a:xfrm>
+                    <a:prstGeom prst="rect">
+                      <a:avLst/>
+                    </a:prstGeom>
+                  </pic:spPr>
+                </pic:pic>
+              </a:graphicData>
+            </a:graphic>
+          </wp:inline>
+        </w:drawing>
+      </w:r>
+    </w:p>
+    <w:p>
+      <w:r>
+        <w:rPr>
+          <w:noProof/>
+          <w:lang w:eastAsia="de-CH"/>
+        </w:rPr>
+        <w:lastRenderedPageBreak/>
+        <w:drawing>
+          <wp:inline distT="0" distB="0" distL="0" distR="0" wp14:anchorId="1C78C35D" wp14:editId="5FEB831A">
+            <wp:extent cx="5760720" cy="3653790"/>
+            <wp:effectExtent l="0" t="0" r="0" b="3810"/>
+            <wp:docPr id="22" name="Picture 22"/>
+            <wp:cNvGraphicFramePr>
+              <a:graphicFrameLocks xmlns:a="http://schemas.openxmlformats.org/drawingml/2006/main" noChangeAspect="1"/>
+            </wp:cNvGraphicFramePr>
+            <a:graphic xmlns:a="http://schemas.openxmlformats.org/drawingml/2006/main">
+              <a:graphicData uri="http://schemas.openxmlformats.org/drawingml/2006/picture">
+                <pic:pic xmlns:pic="http://schemas.openxmlformats.org/drawingml/2006/picture">
+                  <pic:nvPicPr>
+                    <pic:cNvPr id="1" name=""/>
+                    <pic:cNvPicPr/>
+                  </pic:nvPicPr>
+                  <pic:blipFill>
+                    <a:blip r:embed="rId29"/>
+                    <a:stretch>
+                      <a:fillRect/>
+                    </a:stretch>
+                  </pic:blipFill>
+                  <pic:spPr>
+                    <a:xfrm>
+                      <a:off x="0" y="0"/>
+                      <a:ext cx="5760720" cy="3653790"/>
+                    </a:xfrm>
+                    <a:prstGeom prst="rect">
+                      <a:avLst/>
+                    </a:prstGeom>
+                  </pic:spPr>
+                </pic:pic>
+              </a:graphicData>
+            </a:graphic>
+          </wp:inline>
+        </w:drawing>
+      </w:r>
+      <w:r>
+        <w:rPr>
+          <w:noProof/>
+          <w:lang w:eastAsia="de-CH"/>
+        </w:rPr>
+        <w:t xml:space="preserve"> </w:t>
+      </w:r>
+      <w:r>
+        <w:rPr>
+          <w:noProof/>
+          <w:lang w:eastAsia="de-CH"/>
+        </w:rPr>
+        <w:drawing>
+          <wp:inline distT="0" distB="0" distL="0" distR="0" wp14:anchorId="69115EC0" wp14:editId="5A6CD194">
+            <wp:extent cx="5760720" cy="3442335"/>
+            <wp:effectExtent l="0" t="0" r="0" b="5715"/>
+            <wp:docPr id="23" name="Picture 23"/>
+            <wp:cNvGraphicFramePr>
+              <a:graphicFrameLocks xmlns:a="http://schemas.openxmlformats.org/drawingml/2006/main" noChangeAspect="1"/>
+            </wp:cNvGraphicFramePr>
+            <a:graphic xmlns:a="http://schemas.openxmlformats.org/drawingml/2006/main">
+              <a:graphicData uri="http://schemas.openxmlformats.org/drawingml/2006/picture">
+                <pic:pic xmlns:pic="http://schemas.openxmlformats.org/drawingml/2006/picture">
+                  <pic:nvPicPr>
+                    <pic:cNvPr id="1" name=""/>
+                    <pic:cNvPicPr/>
+                  </pic:nvPicPr>
+                  <pic:blipFill>
+                    <a:blip r:embed="rId30"/>
+                    <a:stretch>
+                      <a:fillRect/>
+                    </a:stretch>
+                  </pic:blipFill>
+                  <pic:spPr>
+                    <a:xfrm>
+                      <a:off x="0" y="0"/>
+                      <a:ext cx="5760720" cy="3442335"/>
+                    </a:xfrm>
+                    <a:prstGeom prst="rect">
+                      <a:avLst/>
+                    </a:prstGeom>
+                  </pic:spPr>
+                </pic:pic>
+              </a:graphicData>
+            </a:graphic>
+          </wp:inline>
+        </w:drawing>
+      </w:r>
+    </w:p>
+    <w:p/>
+    <w:p>
+      <w:pPr>
+        <w:pStyle w:val="Heading1"/>
+      </w:pPr>
+      <w:bookmarkStart w:id="27" w:name="_Toc475547547"/>
+      <w:r>
+        <w:lastRenderedPageBreak/>
+        <w:t>Woche 2</w:t>
+      </w:r>
+      <w:bookmarkEnd w:id="27"/>
     </w:p>
     <w:p>
       <w:r>
@@ -1066,8 +3215,8 @@
     </w:p>
     <w:p/>
     <w:sectPr>
-      <w:headerReference w:type="default" r:id="rId9"/>
-      <w:footerReference w:type="default" r:id="rId10"/>
+      <w:headerReference w:type="default" r:id="rId31"/>
+      <w:footerReference w:type="default" r:id="rId32"/>
       <w:pgSz w:w="11906" w:h="16838"/>
       <w:pgMar w:top="1417" w:right="1417" w:bottom="1134" w:left="1417" w:header="708" w:footer="708" w:gutter="0"/>
       <w:pgNumType w:start="0"/>
@@ -1203,7 +3352,7 @@
       <w:rPr>
         <w:noProof/>
       </w:rPr>
-      <w:t>3</w:t>
+      <w:t>14</w:t>
     </w:r>
     <w:r>
       <w:rPr>
@@ -1245,7 +3394,7 @@
       <w:rPr>
         <w:noProof/>
       </w:rPr>
-      <w:t>3</w:t>
+      <w:t>14</w:t>
     </w:r>
     <w:r>
       <w:rPr>
@@ -1325,7 +3474,7 @@
         <w:rFonts w:ascii="Symbol" w:hAnsi="Symbol" w:hint="default"/>
       </w:rPr>
     </w:lvl>
-    <w:lvl w:ilvl="1" w:tplc="08070003" w:tentative="1">
+    <w:lvl w:ilvl="1" w:tplc="08070003">
       <w:start w:val="1"/>
       <w:numFmt w:val="bullet"/>
       <w:lvlText w:val="o"/>
@@ -2784,7 +4933,7 @@
 </file>
 
 <file path=customXml/itemProps2.xml><?xml version="1.0" encoding="utf-8"?>
-<ds:datastoreItem xmlns:ds="http://schemas.openxmlformats.org/officeDocument/2006/customXml" ds:itemID="{745F738B-C95C-41A0-B96B-FE4D3582F870}">
+<ds:datastoreItem xmlns:ds="http://schemas.openxmlformats.org/officeDocument/2006/customXml" ds:itemID="{04A9DFD5-2E1C-4EBB-860D-F5F9F0CB888C}">
   <ds:schemaRefs>
     <ds:schemaRef ds:uri="http://schemas.openxmlformats.org/officeDocument/2006/bibliography"/>
   </ds:schemaRefs>

</xml_diff>